<commit_message>
Corrigido Caso de uso 002 close #26
</commit_message>
<xml_diff>
--- a/Requisitos/CSU002 - Agendar Visita.docx
+++ b/Requisitos/CSU002 - Agendar Visita.docx
@@ -285,22 +285,7 @@
                 <w:sz w:val="28"/>
                 <w:szCs w:val="28"/>
               </w:rPr>
-              <w:t xml:space="preserve">O cliente fez a rotina de autenticação no sistema conforme </w:t>
-            </w:r>
-            <w:r>
-              <w:rPr>
-                <w:color w:val="FF0000"/>
-                <w:sz w:val="28"/>
-                <w:szCs w:val="28"/>
-              </w:rPr>
-              <w:t>CSU000-Autenticar</w:t>
-            </w:r>
-            <w:r>
-              <w:rPr>
-                <w:sz w:val="28"/>
-                <w:szCs w:val="28"/>
-              </w:rPr>
-              <w:t>.</w:t>
+              <w:t>-</w:t>
             </w:r>
           </w:p>
         </w:tc>
@@ -397,7 +382,21 @@
                 <w:sz w:val="28"/>
                 <w:szCs w:val="28"/>
               </w:rPr>
-              <w:t xml:space="preserve">O cliente clica no botão Agendar Visita </w:t>
+              <w:t xml:space="preserve">O cliente </w:t>
+            </w:r>
+            <w:r>
+              <w:rPr>
+                <w:sz w:val="28"/>
+                <w:szCs w:val="28"/>
+              </w:rPr>
+              <w:t>escolhe o imóvel de interesse</w:t>
+            </w:r>
+            <w:r>
+              <w:rPr>
+                <w:sz w:val="28"/>
+                <w:szCs w:val="28"/>
+              </w:rPr>
+              <w:t xml:space="preserve"> </w:t>
             </w:r>
             <w:r>
               <w:rPr>
@@ -412,7 +411,15 @@
                 <w:sz w:val="28"/>
                 <w:szCs w:val="28"/>
               </w:rPr>
-              <w:t>Tela 003</w:t>
+              <w:t>Tela 00</w:t>
+            </w:r>
+            <w:r>
+              <w:rPr>
+                <w:color w:val="FF0000"/>
+                <w:sz w:val="28"/>
+                <w:szCs w:val="28"/>
+              </w:rPr>
+              <w:t>2</w:t>
             </w:r>
             <w:r>
               <w:rPr>
@@ -437,6 +444,41 @@
             <w:r>
               <w:rPr>
                 <w:sz w:val="28"/>
+                <w:szCs w:val="28"/>
+              </w:rPr>
+              <w:t>O cliente clica no botão Agendar Visita (</w:t>
+            </w:r>
+            <w:r>
+              <w:rPr>
+                <w:color w:val="FF0000"/>
+                <w:sz w:val="28"/>
+                <w:szCs w:val="28"/>
+              </w:rPr>
+              <w:t>Tela 003</w:t>
+            </w:r>
+            <w:r>
+              <w:rPr>
+                <w:sz w:val="28"/>
+                <w:szCs w:val="28"/>
+              </w:rPr>
+              <w:t>)</w:t>
+            </w:r>
+          </w:p>
+          <w:p>
+            <w:pPr>
+              <w:pStyle w:val="PargrafodaLista"/>
+              <w:numPr>
+                <w:ilvl w:val="0"/>
+                <w:numId w:val="21"/>
+              </w:numPr>
+              <w:rPr>
+                <w:sz w:val="28"/>
+                <w:szCs w:val="28"/>
+              </w:rPr>
+            </w:pPr>
+            <w:r>
+              <w:rPr>
+                <w:sz w:val="28"/>
               </w:rPr>
               <w:t xml:space="preserve">Cliente </w:t>
             </w:r>
@@ -456,11 +498,84 @@
               <w:rPr>
                 <w:sz w:val="28"/>
               </w:rPr>
-              <w:t>, escolhendo o dia de acordo com a disponibilidade</w:t>
-            </w:r>
-            <w:r>
-              <w:rPr>
-                <w:sz w:val="28"/>
+              <w:t xml:space="preserve">. </w:t>
+            </w:r>
+            <w:r>
+              <w:rPr>
+                <w:sz w:val="28"/>
+                <w:szCs w:val="28"/>
+              </w:rPr>
+              <w:t>(</w:t>
+            </w:r>
+            <w:r>
+              <w:rPr>
+                <w:color w:val="FF0000"/>
+                <w:sz w:val="28"/>
+                <w:szCs w:val="28"/>
+              </w:rPr>
+              <w:t>Tela 00</w:t>
+            </w:r>
+            <w:r>
+              <w:rPr>
+                <w:color w:val="FF0000"/>
+                <w:sz w:val="28"/>
+                <w:szCs w:val="28"/>
+              </w:rPr>
+              <w:t>4</w:t>
+            </w:r>
+            <w:r>
+              <w:rPr>
+                <w:sz w:val="28"/>
+                <w:szCs w:val="28"/>
+              </w:rPr>
+              <w:t>)</w:t>
+            </w:r>
+          </w:p>
+          <w:p>
+            <w:pPr>
+              <w:pStyle w:val="PargrafodaLista"/>
+              <w:numPr>
+                <w:ilvl w:val="0"/>
+                <w:numId w:val="21"/>
+              </w:numPr>
+              <w:rPr>
+                <w:sz w:val="28"/>
+                <w:szCs w:val="28"/>
+              </w:rPr>
+            </w:pPr>
+            <w:r>
+              <w:rPr>
+                <w:sz w:val="28"/>
+                <w:szCs w:val="28"/>
+              </w:rPr>
+              <w:t>O cliente f</w:t>
+            </w:r>
+            <w:r>
+              <w:rPr>
+                <w:sz w:val="28"/>
+                <w:szCs w:val="28"/>
+              </w:rPr>
+              <w:t>a</w:t>
+            </w:r>
+            <w:r>
+              <w:rPr>
+                <w:sz w:val="28"/>
+                <w:szCs w:val="28"/>
+              </w:rPr>
+              <w:t xml:space="preserve">z a rotina de autenticação no sistema conforme </w:t>
+            </w:r>
+            <w:r>
+              <w:rPr>
+                <w:color w:val="FF0000"/>
+                <w:sz w:val="28"/>
+                <w:szCs w:val="28"/>
+              </w:rPr>
+              <w:t>CSU000-Autenticar</w:t>
+            </w:r>
+            <w:r>
+              <w:rPr>
+                <w:sz w:val="28"/>
+                <w:szCs w:val="28"/>
               </w:rPr>
               <w:t>.</w:t>
             </w:r>
@@ -594,6 +709,7 @@
                 <w:color w:val="000000" w:themeColor="text1"/>
                 <w:sz w:val="28"/>
                 <w:szCs w:val="28"/>
+                <w:u w:val="single"/>
               </w:rPr>
             </w:pPr>
             <w:r>
@@ -3465,7 +3581,6 @@
   <w:style w:type="character" w:default="1" w:styleId="Fontepargpadro">
     <w:name w:val="Default Paragraph Font"/>
     <w:uiPriority w:val="1"/>
-    <w:semiHidden/>
     <w:unhideWhenUsed/>
   </w:style>
   <w:style w:type="table" w:default="1" w:styleId="Tabelanormal">

</xml_diff>